<commit_message>
commiting edited version final
</commit_message>
<xml_diff>
--- a/projekt3_Kochanek.docx
+++ b/projekt3_Kochanek.docx
@@ -2588,7 +2588,18 @@
         <w:t xml:space="preserve"> pod jejím vedením.</w:t>
       </w:r>
       <w:r>
-        <w:t xml:space="preserve"> Tento projekt mi umožnil se zaměřit na každodenní problematiku kybernetické bezpečnosti v nemocnic před pacianty a za to jsem jí  vděčný.</w:t>
+        <w:t xml:space="preserve"> Tento projekt mi umožnil se zaměřit na každodenní problematiku kybernetické bezpečnosti v nemocnic před </w:t>
+      </w:r>
+      <w:r>
+        <w:t>pacienty</w:t>
+      </w:r>
+      <w:ins w:id="0" w:author="Kochanek, Simon" w:date="2023-02-01T23:19:00Z">
+        <w:r>
+          <w:t xml:space="preserve"> </w:t>
+        </w:r>
+      </w:ins>
+      <w:r>
+        <w:t>a za to jsem jí  vděčný.</w:t>
       </w:r>
       <w:r>
         <w:br w:type="page"/>
@@ -2780,10 +2791,54 @@
         <w:t>.</w:t>
       </w:r>
       <w:r>
-        <w:t xml:space="preserve"> Dalšími cíly je na tyto útoky najít vhodné opatření a navrhnout bezpečnostní politiku v takovémto zařízení. Pomocí analýzy nemocničního systému analyzujeme všechny možné přístupové body a na ty aplikujeme bezpečnostní opatření. </w:t>
-      </w:r>
-      <w:r>
-        <w:t>Výsledkem této práce bude jasný výsledek analýzy se sadou bezpečnostím opatření a typů na zabezpečení.</w:t>
+        <w:t xml:space="preserve"> Dalšími </w:t>
+      </w:r>
+      <w:r>
+        <w:t xml:space="preserve">cíli </w:t>
+      </w:r>
+      <w:r>
+        <w:t xml:space="preserve">je </w:t>
+      </w:r>
+      <w:r>
+        <w:t>proti těmto</w:t>
+      </w:r>
+      <w:r>
+        <w:t xml:space="preserve"> </w:t>
+      </w:r>
+      <w:r>
+        <w:t xml:space="preserve">útokům </w:t>
+      </w:r>
+      <w:r>
+        <w:t xml:space="preserve">najít </w:t>
+      </w:r>
+      <w:r>
+        <w:t xml:space="preserve">vhodná </w:t>
+      </w:r>
+      <w:r>
+        <w:t>opatření a navrhnout bezpečnostní politiku v takovémto zařízení. Pomocí analýzy nemocničního systému analyzujeme všechny možné přístupové body</w:t>
+      </w:r>
+      <w:ins w:id="1" w:author="hodn1" w:date="2023-02-01T21:10:00Z">
+        <w:r>
+          <w:t>,</w:t>
+        </w:r>
+      </w:ins>
+      <w:r>
+        <w:t xml:space="preserve"> a na ty aplikujeme bezpečnostní opatření. </w:t>
+      </w:r>
+      <w:r>
+        <w:t xml:space="preserve">Výsledkem této práce bude jasný výsledek analýzy se sadou </w:t>
+      </w:r>
+      <w:r>
+        <w:t xml:space="preserve">bezpečnostích </w:t>
+      </w:r>
+      <w:r>
+        <w:t>opatření a typů na zabezpečení</w:t>
+      </w:r>
+      <w:r>
+        <w:t xml:space="preserve"> </w:t>
+      </w:r>
+      <w:r>
+        <w:t>menší nemocnice.</w:t>
       </w:r>
     </w:p>
     <w:p>
@@ -3891,22 +3946,22 @@
           <w:numId w:val="0"/>
         </w:numPr>
       </w:pPr>
-      <w:bookmarkStart w:id="0" w:name="_Toc350012458"/>
-      <w:bookmarkStart w:id="1" w:name="_Toc386301756"/>
-      <w:bookmarkStart w:id="2" w:name="_Toc476327912"/>
+      <w:bookmarkStart w:id="2" w:name="_Toc350012458"/>
+      <w:bookmarkStart w:id="3" w:name="_Toc386301756"/>
+      <w:bookmarkStart w:id="4" w:name="_Toc476327912"/>
       <w:r>
         <w:lastRenderedPageBreak/>
         <w:t>S</w:t>
       </w:r>
-      <w:bookmarkEnd w:id="0"/>
+      <w:bookmarkEnd w:id="2"/>
       <w:r>
         <w:t xml:space="preserve">eznam </w:t>
       </w:r>
       <w:r>
         <w:t>symbolů a zkratek</w:t>
       </w:r>
-      <w:bookmarkEnd w:id="1"/>
-      <w:bookmarkEnd w:id="2"/>
+      <w:bookmarkEnd w:id="3"/>
+      <w:bookmarkEnd w:id="4"/>
     </w:p>
     <w:p>
       <w:pPr>
@@ -4014,7 +4069,13 @@
               </w:rPr>
             </w:pPr>
             <w:r>
-              <w:t xml:space="preserve">Man In The Middle ( Označení útočníka mezi dvouma zařízeními) </w:t>
+              <w:t xml:space="preserve">Man In The Middle ( Označení útočníka mezi </w:t>
+            </w:r>
+            <w:r>
+              <w:t xml:space="preserve">dvěmi </w:t>
+            </w:r>
+            <w:r>
+              <w:t xml:space="preserve">zařízeními) </w:t>
             </w:r>
           </w:p>
         </w:tc>
@@ -4092,16 +4153,16 @@
       <w:pPr>
         <w:pStyle w:val="Heading1"/>
       </w:pPr>
-      <w:bookmarkStart w:id="3" w:name="_Toc350012459"/>
-      <w:bookmarkStart w:id="4" w:name="_Toc386301757"/>
-      <w:bookmarkStart w:id="5" w:name="_Toc476327913"/>
+      <w:bookmarkStart w:id="5" w:name="_Toc350012459"/>
+      <w:bookmarkStart w:id="6" w:name="_Toc386301757"/>
+      <w:bookmarkStart w:id="7" w:name="_Toc476327913"/>
       <w:r>
         <w:lastRenderedPageBreak/>
         <w:t>Úvod</w:t>
       </w:r>
-      <w:bookmarkEnd w:id="3"/>
-      <w:bookmarkEnd w:id="4"/>
       <w:bookmarkEnd w:id="5"/>
+      <w:bookmarkEnd w:id="6"/>
+      <w:bookmarkEnd w:id="7"/>
     </w:p>
     <w:p>
       <w:pPr>
@@ -4109,24 +4170,65 @@
         <w:ind w:firstLine="709"/>
       </w:pPr>
       <w:r>
-        <w:t>V našem každodenním životě jsou určité situace kdy se dostanem do zdravotních zařízení a i v nich je potřeba řešit otázku kybernetického zabezpečení.</w:t>
-      </w:r>
-      <w:r>
-        <w:t xml:space="preserve"> Většina těchto zařízení nabízejí například volně dostupné připojení pomocí wifi. Už to</w:t>
+        <w:t>V našem každodenním životě jsou určité situace</w:t>
+      </w:r>
+      <w:ins w:id="8" w:author="hodn1" w:date="2023-02-01T21:14:00Z">
+        <w:r>
+          <w:t>,</w:t>
+        </w:r>
+      </w:ins>
+      <w:r>
+        <w:t xml:space="preserve"> kdy se dostanem</w:t>
+      </w:r>
+      <w:r>
+        <w:t>e</w:t>
+      </w:r>
+      <w:r>
+        <w:t xml:space="preserve"> do zdravotních zařízení a i v nich je potřeba řešit otázku kybernetického zabezpečení.</w:t>
+      </w:r>
+      <w:r>
+        <w:t xml:space="preserve"> Většina těchto zařízení </w:t>
+      </w:r>
+      <w:r>
+        <w:t xml:space="preserve">nabízí </w:t>
+      </w:r>
+      <w:r>
+        <w:t>například volně dostupné připojení pomocí wifi. Už to</w:t>
       </w:r>
       <w:r>
         <w:t>,</w:t>
       </w:r>
       <w:r>
-        <w:t xml:space="preserve"> je jeden přístup, který je třeba hlídat proti </w:t>
-      </w:r>
-      <w:r>
-        <w:t>útokům. U tohoto problému je například nutno hlídat oddělení síťí a nejlépe je potřeba každého připojeného také oddělit.</w:t>
+        <w:t xml:space="preserve"> je jeden přístup</w:t>
+      </w:r>
+      <w:r>
+        <w:t xml:space="preserve"> do IS</w:t>
+      </w:r>
+      <w:r>
+        <w:t xml:space="preserve">, který je třeba hlídat proti </w:t>
+      </w:r>
+      <w:r>
+        <w:t xml:space="preserve">útokům. U tohoto problému je například nutno hlídat oddělení </w:t>
+      </w:r>
+      <w:r>
+        <w:t xml:space="preserve">sítí </w:t>
+      </w:r>
+      <w:r>
+        <w:t>a nejlépe je potřeba každého připojeného</w:t>
+      </w:r>
+      <w:r>
+        <w:t xml:space="preserve"> uživatele</w:t>
       </w:r>
       <w:r>
         <w:t xml:space="preserve"> </w:t>
       </w:r>
       <w:r>
+        <w:t>také oddělit.</w:t>
+      </w:r>
+      <w:r>
+        <w:t xml:space="preserve"> </w:t>
+      </w:r>
+      <w:r>
         <w:t>Na tuto problematiku bych se rád v tomto projektu zaměřil.</w:t>
       </w:r>
       <w:r>
@@ -4137,13 +4239,13 @@
       <w:pPr>
         <w:pStyle w:val="Heading2"/>
       </w:pPr>
-      <w:bookmarkStart w:id="6" w:name="_Toc386301758"/>
-      <w:bookmarkStart w:id="7" w:name="_Toc476327914"/>
+      <w:bookmarkStart w:id="9" w:name="_Toc386301758"/>
+      <w:bookmarkStart w:id="10" w:name="_Toc476327914"/>
       <w:r>
         <w:t>Přehled současného stavu</w:t>
       </w:r>
-      <w:bookmarkEnd w:id="6"/>
-      <w:bookmarkEnd w:id="7"/>
+      <w:bookmarkEnd w:id="9"/>
+      <w:bookmarkEnd w:id="10"/>
     </w:p>
     <w:p>
       <w:pPr>
@@ -4167,7 +4269,7 @@
             <w14:round/>
           </w14:textOutline>
         </w:rPr>
-        <w:t>Náš přehled si můžeme zatím představit na nemocnici v níž platí určitá politika</w:t>
+        <w:t xml:space="preserve">Náš přehled si můžeme zatím představit na </w:t>
       </w:r>
       <w:r>
         <w:rPr>
@@ -4178,7 +4280,7 @@
             <w14:round/>
           </w14:textOutline>
         </w:rPr>
-        <w:t xml:space="preserve">, ale nesplňuje určitá doporučení vydaná </w:t>
+        <w:t>nemocnici,</w:t>
       </w:r>
       <w:r>
         <w:rPr>
@@ -4189,7 +4291,7 @@
             <w14:round/>
           </w14:textOutline>
         </w:rPr>
-        <w:t xml:space="preserve">Národním úřadem pro kybernetickou(dále jen jako NÚKIB) a informační bezpečnost. </w:t>
+        <w:t xml:space="preserve">v níž platí </w:t>
       </w:r>
       <w:r>
         <w:rPr>
@@ -4200,7 +4302,7 @@
             <w14:round/>
           </w14:textOutline>
         </w:rPr>
-        <w:t xml:space="preserve">Tato nemocnice neni na seznamu 46 zařízení, která spadají do zákona o kybernetické bezpečnosti č. 181/2014 Sb. . Tato zařízení  </w:t>
+        <w:t xml:space="preserve">sice nějaká </w:t>
       </w:r>
       <w:r>
         <w:rPr>
@@ -4211,7 +4313,7 @@
             <w14:round/>
           </w14:textOutline>
         </w:rPr>
-        <w:t>jsou povinny dodržovat příslušné vyhlášky</w:t>
+        <w:t>politika</w:t>
       </w:r>
       <w:r>
         <w:rPr>
@@ -4222,6 +4324,140 @@
             <w14:round/>
           </w14:textOutline>
         </w:rPr>
+        <w:t xml:space="preserve">, ale nesplňuje určitá doporučení vydaná </w:t>
+      </w:r>
+      <w:r>
+        <w:rPr>
+          <w:color w:val="000000" w:themeColor="text1"/>
+          <w14:textOutline w14:w="0" w14:cap="flat" w14:cmpd="sng" w14:algn="ctr">
+            <w14:noFill/>
+            <w14:prstDash w14:val="solid"/>
+            <w14:round/>
+          </w14:textOutline>
+        </w:rPr>
+        <w:t>Národním úřadem pro kybernetickou</w:t>
+      </w:r>
+      <w:ins w:id="11" w:author="hodn1" w:date="2023-02-01T21:15:00Z">
+        <w:r>
+          <w:rPr>
+            <w:color w:val="000000" w:themeColor="text1"/>
+            <w14:textOutline w14:w="0" w14:cap="flat" w14:cmpd="sng" w14:algn="ctr">
+              <w14:noFill/>
+              <w14:prstDash w14:val="solid"/>
+              <w14:round/>
+            </w14:textOutline>
+          </w:rPr>
+          <w:t xml:space="preserve"> </w:t>
+        </w:r>
+      </w:ins>
+      <w:r>
+        <w:rPr>
+          <w:color w:val="000000" w:themeColor="text1"/>
+          <w14:textOutline w14:w="0" w14:cap="flat" w14:cmpd="sng" w14:algn="ctr">
+            <w14:noFill/>
+            <w14:prstDash w14:val="solid"/>
+            <w14:round/>
+          </w14:textOutline>
+        </w:rPr>
+        <w:t xml:space="preserve">(dále jen jako NÚKIB) a informační bezpečnost. </w:t>
+      </w:r>
+      <w:r>
+        <w:rPr>
+          <w:color w:val="000000" w:themeColor="text1"/>
+          <w14:textOutline w14:w="0" w14:cap="flat" w14:cmpd="sng" w14:algn="ctr">
+            <w14:noFill/>
+            <w14:prstDash w14:val="solid"/>
+            <w14:round/>
+          </w14:textOutline>
+        </w:rPr>
+        <w:t xml:space="preserve">Tato nemocnice </w:t>
+      </w:r>
+      <w:r>
+        <w:rPr>
+          <w:color w:val="000000" w:themeColor="text1"/>
+          <w14:textOutline w14:w="0" w14:cap="flat" w14:cmpd="sng" w14:algn="ctr">
+            <w14:noFill/>
+            <w14:prstDash w14:val="solid"/>
+            <w14:round/>
+          </w14:textOutline>
+        </w:rPr>
+        <w:t xml:space="preserve">není </w:t>
+      </w:r>
+      <w:r>
+        <w:rPr>
+          <w:color w:val="000000" w:themeColor="text1"/>
+          <w14:textOutline w14:w="0" w14:cap="flat" w14:cmpd="sng" w14:algn="ctr">
+            <w14:noFill/>
+            <w14:prstDash w14:val="solid"/>
+            <w14:round/>
+          </w14:textOutline>
+        </w:rPr>
+        <w:t>na seznamu 46 zařízení, která spadají do zákona o kybernetické bezpečnosti č. 181/2014 Sb.</w:t>
+      </w:r>
+      <w:r>
+        <w:rPr>
+          <w:color w:val="000000" w:themeColor="text1"/>
+          <w14:textOutline w14:w="0" w14:cap="flat" w14:cmpd="sng" w14:algn="ctr">
+            <w14:noFill/>
+            <w14:prstDash w14:val="solid"/>
+            <w14:round/>
+          </w14:textOutline>
+        </w:rPr>
+        <w:t xml:space="preserve"> </w:t>
+      </w:r>
+      <w:r>
+        <w:rPr>
+          <w:color w:val="000000" w:themeColor="text1"/>
+          <w14:textOutline w14:w="0" w14:cap="flat" w14:cmpd="sng" w14:algn="ctr">
+            <w14:noFill/>
+            <w14:prstDash w14:val="solid"/>
+            <w14:round/>
+          </w14:textOutline>
+        </w:rPr>
+        <w:t xml:space="preserve">Tato zařízení  </w:t>
+      </w:r>
+      <w:r>
+        <w:rPr>
+          <w:color w:val="000000" w:themeColor="text1"/>
+          <w14:textOutline w14:w="0" w14:cap="flat" w14:cmpd="sng" w14:algn="ctr">
+            <w14:noFill/>
+            <w14:prstDash w14:val="solid"/>
+            <w14:round/>
+          </w14:textOutline>
+        </w:rPr>
+        <w:t xml:space="preserve">jsou </w:t>
+      </w:r>
+      <w:r>
+        <w:rPr>
+          <w:color w:val="000000" w:themeColor="text1"/>
+          <w14:textOutline w14:w="0" w14:cap="flat" w14:cmpd="sng" w14:algn="ctr">
+            <w14:noFill/>
+            <w14:prstDash w14:val="solid"/>
+            <w14:round/>
+          </w14:textOutline>
+        </w:rPr>
+        <w:t xml:space="preserve">povinna </w:t>
+      </w:r>
+      <w:r>
+        <w:rPr>
+          <w:color w:val="000000" w:themeColor="text1"/>
+          <w14:textOutline w14:w="0" w14:cap="flat" w14:cmpd="sng" w14:algn="ctr">
+            <w14:noFill/>
+            <w14:prstDash w14:val="solid"/>
+            <w14:round/>
+          </w14:textOutline>
+        </w:rPr>
+        <w:t>dodržovat příslušné vyhlášky</w:t>
+      </w:r>
+      <w:r>
+        <w:rPr>
+          <w:color w:val="000000" w:themeColor="text1"/>
+          <w14:textOutline w14:w="0" w14:cap="flat" w14:cmpd="sng" w14:algn="ctr">
+            <w14:noFill/>
+            <w14:prstDash w14:val="solid"/>
+            <w14:round/>
+          </w14:textOutline>
+        </w:rPr>
         <w:t>.</w:t>
       </w:r>
     </w:p>
@@ -4238,64 +4474,124 @@
         <w:t>Tato nemocnice</w:t>
       </w:r>
       <w:r>
-        <w:t xml:space="preserve"> má bohužel například jednoho pracovníka, který spravuje výpočetní techniku, celou počítačovou síť, připojení k nemocničnímu informačnímu systému</w:t>
+        <w:t xml:space="preserve"> má bohužel například </w:t>
+      </w:r>
+      <w:r>
+        <w:t xml:space="preserve">pouze </w:t>
+      </w:r>
+      <w:r>
+        <w:t>jednoho pracovníka, který spravuje výpočetní techniku, celou počítačovou síť, připojení k nemocničnímu informačnímu systému</w:t>
       </w:r>
       <w:r>
         <w:t xml:space="preserve">. Tento segment je pak ještě většinou podfinancován a v tomto </w:t>
       </w:r>
       <w:r>
-        <w:t>odvětví je velmi důležíté mít finanční prostředky na pořízení nejnovější výpočetní techniky.Když pak máme zastaralou výpočetní techniku, která v sobě nemá nejnovější fyzické i softwarové prvky, vystavujeme se bezpečnostním incidentům.</w:t>
+        <w:t>odvětví je velmi důležíté mít finanční prostředky na pořízení nejnovější výpočetní techniky.</w:t>
       </w:r>
       <w:r>
         <w:t xml:space="preserve"> </w:t>
       </w:r>
-    </w:p>
-    <w:p>
-      <w:pPr>
-        <w:ind w:firstLine="0"/>
-      </w:pPr>
-    </w:p>
-    <w:p>
-      <w:pPr>
-        <w:ind w:firstLine="0"/>
-      </w:pPr>
-      <w:r>
-        <w:t>Náš pracovník by měl také vést analýzu rizik jak interní tak externí a krizový plán v případě kybernetického nebezpečí</w:t>
+      <w:r>
+        <w:t>Když pak máme zastaralou výpočetní techniku, která v sobě nemá nejnovější fyzické i softwarové prvky, vystavujeme se bezpečnostním incidentům.</w:t>
+      </w:r>
+      <w:r>
+        <w:t xml:space="preserve"> </w:t>
+      </w:r>
+    </w:p>
+    <w:p>
+      <w:pPr>
+        <w:ind w:firstLine="0"/>
+      </w:pPr>
+    </w:p>
+    <w:p>
+      <w:pPr>
+        <w:ind w:firstLine="0"/>
+      </w:pPr>
+      <w:r>
+        <w:t>Náš pracovník by měl také vést analýzu rizik jak interní</w:t>
+      </w:r>
+      <w:r>
+        <w:t>,</w:t>
+      </w:r>
+      <w:r>
+        <w:t xml:space="preserve"> tak externí a krizový plán v případě kybernetického nebezpečí</w:t>
       </w:r>
       <w:r>
         <w:t>.</w:t>
       </w:r>
       <w:r>
-        <w:t xml:space="preserve"> Této problematice se budeme v projektu zabývat.</w:t>
+        <w:t xml:space="preserve"> Této problematice se budeme v projektu </w:t>
+      </w:r>
+      <w:r>
+        <w:t>věnovat</w:t>
+      </w:r>
+      <w:r>
+        <w:t>.</w:t>
       </w:r>
     </w:p>
     <w:p>
       <w:pPr>
         <w:pStyle w:val="Heading2"/>
       </w:pPr>
-      <w:bookmarkStart w:id="8" w:name="_Toc386301759"/>
-      <w:bookmarkStart w:id="9" w:name="_Toc476327915"/>
+      <w:bookmarkStart w:id="12" w:name="_Toc386301759"/>
+      <w:bookmarkStart w:id="13" w:name="_Toc476327915"/>
       <w:r>
         <w:t>Cíle práce</w:t>
       </w:r>
-      <w:bookmarkEnd w:id="8"/>
-      <w:bookmarkEnd w:id="9"/>
+      <w:bookmarkEnd w:id="12"/>
+      <w:bookmarkEnd w:id="13"/>
     </w:p>
     <w:p>
       <w:r>
         <w:t xml:space="preserve">Základním cílem je navrhnout základní zabezpečení proti kybernetickým útokům ze stran pacientů. </w:t>
       </w:r>
       <w:r>
-        <w:t>Prvním cílem tedy je zanalyzovat zabezpečení hypotetické menší nemocnice. Prohledat každou cestu kudy by útok mohl přijít. Např. otevřený počítač v ordinaci s pacientem, kdy si lékář někam odskočil.</w:t>
-      </w:r>
-      <w:r>
-        <w:t>Měli bychom zanalyzovat jak moc personál nemocnice otevírá cestu ke kybernetickému nebezpečí.A také jak moc technika samotná.</w:t>
-      </w:r>
-      <w:r>
-        <w:t xml:space="preserve"> Dále ještě udělat </w:t>
-      </w:r>
-      <w:r>
-        <w:t>analýzu rizik odkud může přijít útok a jak na něj reagovat.</w:t>
+        <w:t>Prvním cílem tedy je zanalyzovat zabezpečení hypotetické menší nemocnice. Prohledat každou cestu</w:t>
+      </w:r>
+      <w:r>
+        <w:t>,</w:t>
+      </w:r>
+      <w:r>
+        <w:t xml:space="preserve"> kudy by útok mohl přijít. Např. otevřený počítač v ordinaci s pacientem, kdy si lékář někam odskočil.</w:t>
+      </w:r>
+      <w:r>
+        <w:t xml:space="preserve"> </w:t>
+      </w:r>
+      <w:r>
+        <w:t>Měli bychom zanalyzovat</w:t>
+      </w:r>
+      <w:r>
+        <w:t>,</w:t>
+      </w:r>
+      <w:r>
+        <w:t xml:space="preserve"> jak moc personál nemocnice otevírá cestu ke kybernetickému nebezpečí.</w:t>
+      </w:r>
+      <w:r>
+        <w:t xml:space="preserve"> </w:t>
+      </w:r>
+      <w:r>
+        <w:t>A také jak moc technika samotná</w:t>
+      </w:r>
+      <w:r>
+        <w:t xml:space="preserve"> je náchylná na útoky</w:t>
+      </w:r>
+      <w:r>
+        <w:t>.</w:t>
+      </w:r>
+      <w:r>
+        <w:t xml:space="preserve"> </w:t>
+      </w:r>
+      <w:r>
+        <w:t xml:space="preserve">Dále ještě udělat </w:t>
+      </w:r>
+      <w:r>
+        <w:t>analýzu rizik</w:t>
+      </w:r>
+      <w:r>
+        <w:t>,</w:t>
+      </w:r>
+      <w:r>
+        <w:t xml:space="preserve"> odkud může přijít útok a jak na něj reagovat.</w:t>
       </w:r>
     </w:p>
     <w:p>
@@ -4306,21 +4602,27 @@
         <w:t>Ještě poslední cíl by byl zanalyzovat nemocniční IS</w:t>
       </w:r>
       <w:r>
-        <w:t xml:space="preserve"> a zjistit, jestli má na počítačové síťi nějaké místa náchylná k útoku.</w:t>
+        <w:t xml:space="preserve"> a zjistit, jestli má na počítačové </w:t>
+      </w:r>
+      <w:r>
+        <w:t xml:space="preserve">síti </w:t>
+      </w:r>
+      <w:r>
+        <w:t>nějaké místa náchylná k útoku.</w:t>
       </w:r>
     </w:p>
     <w:p>
       <w:pPr>
         <w:pStyle w:val="Heading1"/>
       </w:pPr>
-      <w:bookmarkStart w:id="10" w:name="_Toc386301760"/>
-      <w:bookmarkStart w:id="11" w:name="_Toc476327917"/>
+      <w:bookmarkStart w:id="14" w:name="_Toc386301760"/>
+      <w:bookmarkStart w:id="15" w:name="_Toc476327917"/>
       <w:r>
         <w:lastRenderedPageBreak/>
         <w:t>Metody</w:t>
       </w:r>
-      <w:bookmarkEnd w:id="10"/>
-      <w:bookmarkEnd w:id="11"/>
+      <w:bookmarkEnd w:id="14"/>
+      <w:bookmarkEnd w:id="15"/>
     </w:p>
     <w:p>
       <w:pPr>
@@ -4339,10 +4641,19 @@
         <w:ind w:firstLine="709"/>
       </w:pPr>
       <w:r>
-        <w:t xml:space="preserve">Naším prvním úkolem. </w:t>
-      </w:r>
-      <w:r>
-        <w:t>Je si projít požadavky našeho zadavatele. Přičemž si je můžeme představit takto:</w:t>
+        <w:t>Naším prvním úkolem</w:t>
+      </w:r>
+      <w:r>
+        <w:t xml:space="preserve"> je</w:t>
+      </w:r>
+      <w:r>
+        <w:t xml:space="preserve"> si projít</w:t>
+      </w:r>
+      <w:r>
+        <w:t xml:space="preserve"> požadavky, které by mohla menší nemocnice mít na IT oddělení.</w:t>
+      </w:r>
+      <w:r>
+        <w:t>Přičemž si je můžeme představit takto:</w:t>
       </w:r>
     </w:p>
     <w:p>
@@ -4354,10 +4665,43 @@
         </w:numPr>
       </w:pPr>
       <w:r>
-        <w:t>Např. 10 pracovišť kde je požadavek aby pracovní stanice byla připojena jak k internetu tak k vnitřní síti na informační nemocniční systém.</w:t>
-      </w:r>
-      <w:r>
-        <w:t>Do toho nám vzniknou například sesterny kde musí být také možnost počítače a nejlépe i možnost se připojit do sítě přes kabel.</w:t>
+        <w:t>Např. 10 pracovišť</w:t>
+      </w:r>
+      <w:r>
+        <w:t>,</w:t>
+      </w:r>
+      <w:r>
+        <w:t xml:space="preserve"> kde je požadavek</w:t>
+      </w:r>
+      <w:r>
+        <w:t>,</w:t>
+      </w:r>
+      <w:r>
+        <w:t xml:space="preserve"> aby pracovní stanice byla připojena jak k</w:t>
+      </w:r>
+      <w:r>
+        <w:t xml:space="preserve"> </w:t>
+      </w:r>
+      <w:r>
+        <w:t>internetu</w:t>
+      </w:r>
+      <w:r>
+        <w:t>,</w:t>
+      </w:r>
+      <w:r>
+        <w:t xml:space="preserve"> tak k vnitřní síti na informační nemocniční systém.</w:t>
+      </w:r>
+      <w:r>
+        <w:t xml:space="preserve"> </w:t>
+      </w:r>
+      <w:r>
+        <w:t>Do toho nám vzniknou například sesterny</w:t>
+      </w:r>
+      <w:r>
+        <w:t>,</w:t>
+      </w:r>
+      <w:r>
+        <w:t xml:space="preserve"> kde musí být také možnost počítače a nejlépe i možnost se připojit do sítě přes kabel.</w:t>
       </w:r>
     </w:p>
     <w:p>
@@ -4369,10 +4713,33 @@
         </w:numPr>
       </w:pPr>
       <w:r>
-        <w:t>Zaměstananci by měli mít doménové připojení aby se nejlépe mohli přihlásit kdekoli na počítači a ne aby na každém probíhala lokální správa</w:t>
-      </w:r>
-      <w:r>
-        <w:t>. To znamená skoro každý zaměstnanec má své doménové uživatelské jméno a heslo, a tím přistupuje jak do přihlášení do počítače, tak dále třeba do wifi, email, IS atd...</w:t>
+        <w:t>Zaměstnanci</w:t>
+      </w:r>
+      <w:r>
+        <w:t xml:space="preserve"> by měli mít doménové připojení</w:t>
+      </w:r>
+      <w:r>
+        <w:t>,</w:t>
+      </w:r>
+      <w:r>
+        <w:t xml:space="preserve"> aby se nejlépe mohli přihlásit kdekoli na počítači</w:t>
+      </w:r>
+      <w:ins w:id="16" w:author="hodn1" w:date="2023-02-01T21:19:00Z">
+        <w:r>
+          <w:t>,</w:t>
+        </w:r>
+      </w:ins>
+      <w:r>
+        <w:t xml:space="preserve"> a ne aby na každém probíhala lokální správa</w:t>
+      </w:r>
+      <w:r>
+        <w:t xml:space="preserve">. To znamená </w:t>
+      </w:r>
+      <w:r>
+        <w:t xml:space="preserve">téměř </w:t>
+      </w:r>
+      <w:r>
+        <w:t>každý zaměstnanec má své doménové uživatelské jméno a heslo, a tím přistupuje jak do přihlášení do počítače, tak dále třeba do wifi, email, IS atd...</w:t>
       </w:r>
     </w:p>
     <w:p>
@@ -4384,8 +4751,19 @@
         </w:numPr>
       </w:pPr>
       <w:r>
-        <w:t>S tím také požadavek na dobrý provoz IS a spolu s tím jeho správa a úpravy dle požadavků.</w:t>
-      </w:r>
+        <w:t xml:space="preserve">S tím </w:t>
+      </w:r>
+      <w:r>
+        <w:t>nám také vznikne povinnost</w:t>
+      </w:r>
+      <w:r>
+        <w:t xml:space="preserve"> na dobrý provoz IS a spolu s tím jeho správa a úpravy dle požadavků.</w:t>
+      </w:r>
+      <w:ins w:id="17" w:author="hodn1" w:date="2023-02-01T21:19:00Z">
+        <w:r>
+          <w:t xml:space="preserve"> </w:t>
+        </w:r>
+      </w:ins>
       <w:r>
         <w:t>Na to se váže komunikace mezi odděleními a její problémy.</w:t>
       </w:r>
@@ -4411,7 +4789,19 @@
         </w:numPr>
       </w:pPr>
       <w:r>
-        <w:t>Pak tady máme take požadavek na dobrou počítačovou síť s dobrým připojením, velkou rychlostí připojení k internetu, kvůli počtu zařízení, a také požadavek na její škálovatelnost.</w:t>
+        <w:t xml:space="preserve">Pak </w:t>
+      </w:r>
+      <w:r>
+        <w:t>existuje</w:t>
+      </w:r>
+      <w:r>
+        <w:t xml:space="preserve"> </w:t>
+      </w:r>
+      <w:r>
+        <w:t xml:space="preserve">také </w:t>
+      </w:r>
+      <w:r>
+        <w:t>požadavek na dobrou počítačovou síť s dobrým připojením, velkou rychlostí připojení k internetu, kvůli počtu zařízení, a také požadavek na její škálovatelnost.</w:t>
       </w:r>
     </w:p>
     <w:p>
@@ -4441,10 +4831,19 @@
         <w:t xml:space="preserve">Při vytvoření pracovní počítačové stanice pro například praktického lékaře se už přidávají rizika. </w:t>
       </w:r>
       <w:r>
-        <w:t xml:space="preserve">Tento doktor si například </w:t>
-      </w:r>
-      <w:r>
-        <w:t>může nechat heslo na papírku u počítače a kdyby náhodou odešel z ordinace a pacienta tam nechal o samotě.</w:t>
+        <w:t xml:space="preserve">Tento doktor si </w:t>
+      </w:r>
+      <w:r>
+        <w:t xml:space="preserve">třeba </w:t>
+      </w:r>
+      <w:r>
+        <w:t>může nechat heslo na papírku u počítače a kdyby náhodou odešel z ordinace a pacienta tam nechal o samotě</w:t>
+      </w:r>
+      <w:r>
+        <w:t xml:space="preserve"> jde o riziko</w:t>
+      </w:r>
+      <w:r>
+        <w:t>.</w:t>
       </w:r>
       <w:r>
         <w:t xml:space="preserve"> Nebo lékař nezamkne svůj počítač při odchodu.</w:t>
@@ -4453,7 +4852,13 @@
         <w:t xml:space="preserve"> Tak pacient lehce probourá zabezpečení k přístupu k počítači a může provádět úkony či spouštět programy pod uživatelem lékaře.</w:t>
       </w:r>
       <w:r>
-        <w:t xml:space="preserve"> Případně kdyby pacient zjistil nějaké chyby v zabezpečené pomocí social engineeringu a spustil nějaký sofistikovaný malware nebo rootkit.</w:t>
+        <w:t xml:space="preserve"> Případně</w:t>
+      </w:r>
+      <w:r>
+        <w:t>,</w:t>
+      </w:r>
+      <w:r>
+        <w:t xml:space="preserve"> kdyby pacient zjistil nějaké chyby v zabezpečené pomocí social engineeringu a spustil nějaký sofistikovaný malware nebo rootkit.</w:t>
       </w:r>
       <w:r>
         <w:t xml:space="preserve"> </w:t>
@@ -4495,7 +4900,13 @@
         <w:t>, či přístup do nějakého prvku zdravotnického IS.</w:t>
       </w:r>
       <w:r>
-        <w:t xml:space="preserve"> Toto připojování musí být úzce monitorované a nejlépe dvoufázově oveřené. V praxi si to můžeme představit následovně:</w:t>
+        <w:t xml:space="preserve"> Toto připojování musí být úzce monitorované a nejlépe dvoufázově </w:t>
+      </w:r>
+      <w:r>
+        <w:t>ověřené</w:t>
+      </w:r>
+      <w:r>
+        <w:t>. V praxi si to můžeme představit následovně:</w:t>
       </w:r>
     </w:p>
     <w:p>
@@ -4521,10 +4932,22 @@
         <w:t xml:space="preserve"> Toto spojení bychom mohli dvoufázově ověřit například přes sms. </w:t>
       </w:r>
       <w:r>
-        <w:t xml:space="preserve">Toto spojení nelze moc dobře ohlídat na jeho straně v rámci jeho připojení k internetu. </w:t>
-      </w:r>
-      <w:r>
-        <w:t>Tudíž toto spojení není moc důvěrné a měli by být použity všechny možné prvky kybernetické bezpečnosti.</w:t>
+        <w:t xml:space="preserve">Toto spojení nelze moc dobře ohlídat na straně </w:t>
+      </w:r>
+      <w:r>
+        <w:t xml:space="preserve">lékaře </w:t>
+      </w:r>
+      <w:r>
+        <w:t xml:space="preserve">v rámci jeho připojení k internetu. </w:t>
+      </w:r>
+      <w:r>
+        <w:t xml:space="preserve">Tudíž toto spojení není moc důvěrné a </w:t>
+      </w:r>
+      <w:r>
+        <w:t xml:space="preserve">měly </w:t>
+      </w:r>
+      <w:r>
+        <w:t>by být použity všechny možné prvky kybernetické bezpečnosti.</w:t>
       </w:r>
     </w:p>
     <w:p>
@@ -4585,7 +5008,19 @@
         <w:t xml:space="preserve">Pacient může například odlákat pozornost od otevřeného počítače, </w:t>
       </w:r>
       <w:r>
-        <w:t>či zapojení usb flash disku nebo cd z rentgenu. Neprobíhá pak ani žádná kontrola obsahu před spuštěním ani ověření jestli s obsahem nebylo manipulováno.</w:t>
+        <w:t>či zapojení usb flash disku nebo cd z rentgenu. Neprobíhá pak ani žádná kontrola obsahu před spuštěním</w:t>
+      </w:r>
+      <w:r>
+        <w:t>,</w:t>
+      </w:r>
+      <w:r>
+        <w:t xml:space="preserve"> ani ověření</w:t>
+      </w:r>
+      <w:r>
+        <w:t>,</w:t>
+      </w:r>
+      <w:r>
+        <w:t xml:space="preserve"> jestli s obsahem nebylo manipulováno.</w:t>
       </w:r>
     </w:p>
     <w:p>
@@ -4601,7 +5036,13 @@
         <w:ind w:firstLine="0"/>
       </w:pPr>
       <w:r>
-        <w:t>Může se také jednat o podvodný telefonát nebo email či v hraničních případech i o zprávy na sociálních sítích. Tato zpráva pak žádá personál aby například něco spustil, něco udělal atd.</w:t>
+        <w:t>Může se také jednat o podvodný telefonát nebo email či v hraničních případech i o zprávy na sociálních sítích. Tato zpráva pak žádá personál</w:t>
+      </w:r>
+      <w:r>
+        <w:t>,</w:t>
+      </w:r>
+      <w:r>
+        <w:t xml:space="preserve"> aby například něco spustil, něco udělal atd.</w:t>
       </w:r>
       <w:r>
         <w:t xml:space="preserve"> </w:t>
@@ -4621,6 +5062,46 @@
     <w:p>
       <w:pPr>
         <w:ind w:firstLine="0"/>
+      </w:pPr>
+    </w:p>
+    <w:p>
+      <w:pPr>
+        <w:ind w:firstLine="0"/>
+      </w:pPr>
+    </w:p>
+    <w:p>
+      <w:pPr>
+        <w:ind w:firstLine="0"/>
+      </w:pPr>
+    </w:p>
+    <w:p>
+      <w:pPr>
+        <w:ind w:firstLine="0"/>
+      </w:pPr>
+    </w:p>
+    <w:p>
+      <w:pPr>
+        <w:ind w:firstLine="0"/>
+      </w:pPr>
+    </w:p>
+    <w:p>
+      <w:pPr>
+        <w:ind w:firstLine="0"/>
+      </w:pPr>
+    </w:p>
+    <w:p>
+      <w:pPr>
+        <w:ind w:firstLine="0"/>
+      </w:pPr>
+    </w:p>
+    <w:p>
+      <w:pPr>
+        <w:ind w:firstLine="0"/>
+      </w:pPr>
+    </w:p>
+    <w:p>
+      <w:pPr>
+        <w:ind w:firstLine="0"/>
         <w:rPr>
           <w:b/>
           <w:bCs/>
@@ -4631,6 +5112,7 @@
           <w:b/>
           <w:bCs/>
         </w:rPr>
+        <w:lastRenderedPageBreak/>
         <w:t>Nastavení bezdrátového připojení(Wi</w:t>
       </w:r>
       <w:r>
@@ -4653,16 +5135,37 @@
         <w:ind w:firstLine="0"/>
       </w:pPr>
       <w:r>
-        <w:t xml:space="preserve">Při poskytování už předtím zmíněné veřejné sítě s bezdrátovým připojením je nutné používát nejnovější technologie. </w:t>
+        <w:t xml:space="preserve">Při poskytování už předtím zmíněné veřejné sítě s bezdrátovým připojením je nutné </w:t>
+      </w:r>
+      <w:r>
+        <w:t xml:space="preserve">používat </w:t>
+      </w:r>
+      <w:r>
+        <w:t xml:space="preserve">nejnovější technologie. </w:t>
       </w:r>
       <w:r>
         <w:t xml:space="preserve">Šifrování </w:t>
       </w:r>
       <w:r>
-        <w:t xml:space="preserve">WPA3. Toto šifrování </w:t>
-      </w:r>
-      <w:r>
-        <w:t>je dovoleno bohužel jen na nejnovějších zařízeních. Dále také WIFI6. Tyto technologie jsou finačně ve větším měřítku náročnější a zvlášť pro pacienty bude tento výdaj těžké opodstatnit.</w:t>
+        <w:t xml:space="preserve">WPA3. </w:t>
+      </w:r>
+      <w:r>
+        <w:t>Toto šifrování je podporováno</w:t>
+      </w:r>
+      <w:r>
+        <w:t xml:space="preserve"> je</w:t>
+      </w:r>
+      <w:r>
+        <w:t>n</w:t>
+      </w:r>
+      <w:r>
+        <w:t xml:space="preserve"> na nejnovějších zařízeních. Dále také WIFI6. Tyto technologie jsou fina</w:t>
+      </w:r>
+      <w:r>
+        <w:t>n</w:t>
+      </w:r>
+      <w:r>
+        <w:t>čně ve větším měřítku náročnější a zvlášť pro pacienty bude tento výdaj těžké opodstatnit.</w:t>
       </w:r>
     </w:p>
     <w:p>
@@ -4679,18 +5182,36 @@
         <w:t>počítačových sítí na podsítě.</w:t>
       </w:r>
       <w:r>
-        <w:t xml:space="preserve"> Vezmeme naší kompletní síť a začneme od nejdůležitějších tedy síť mezi ordinacemi a centrem nemocničního IS</w:t>
-      </w:r>
-      <w:r>
-        <w:t>. Síť připojená na internet pro pacienty a návštěvníky je ta nejméně důležitá a proto ji také oddělíme od všech.</w:t>
-      </w:r>
-    </w:p>
-    <w:p>
-      <w:pPr>
-        <w:ind w:firstLine="0"/>
-      </w:pPr>
-      <w:r>
-        <w:t>Ještě také za zmínku poslední technologie a to je AP isolation</w:t>
+        <w:t xml:space="preserve"> Vezmeme naší kompletní síť a začneme od nejdůležitějších</w:t>
+      </w:r>
+      <w:r>
+        <w:t>,</w:t>
+      </w:r>
+      <w:r>
+        <w:t xml:space="preserve"> tedy síť mezi ordinacemi a centrem nemocničního IS</w:t>
+      </w:r>
+      <w:r>
+        <w:t>. Síť připojená na internet pro pacienty a návštěvníky je ta nejméně důležitá</w:t>
+      </w:r>
+      <w:r>
+        <w:t>,</w:t>
+      </w:r>
+      <w:r>
+        <w:t xml:space="preserve"> a proto ji také oddělíme od všech.</w:t>
+      </w:r>
+    </w:p>
+    <w:p>
+      <w:pPr>
+        <w:ind w:firstLine="0"/>
+      </w:pPr>
+      <w:r>
+        <w:t>Ještě také za zmínku poslední technologie</w:t>
+      </w:r>
+      <w:r>
+        <w:t>,</w:t>
+      </w:r>
+      <w:r>
+        <w:t xml:space="preserve"> a to je AP isolation</w:t>
       </w:r>
       <w:r>
         <w:t>. Jedná se o izolaci bezdrátových a drátových zařízení, jelikož to není nutné pro provoz na veřejné wifi.</w:t>
@@ -4733,7 +5254,13 @@
         <w:t xml:space="preserve"> Je potřeba odpojit v racku všechny nepoužívané ethernet porty.</w:t>
       </w:r>
       <w:r>
-        <w:t xml:space="preserve"> Zamykat racky, schovávat kabely do lišt, nejlépe do výšky.Mít zamčené počítačové místnosti</w:t>
+        <w:t xml:space="preserve"> Zamykat racky, schovávat kabely do lišt, nejlépe do výšky.</w:t>
+      </w:r>
+      <w:r>
+        <w:t xml:space="preserve"> </w:t>
+      </w:r>
+      <w:r>
+        <w:t>Mít zamčené počítačové místnosti</w:t>
       </w:r>
       <w:r>
         <w:t xml:space="preserve"> a </w:t>
@@ -4756,7 +5283,13 @@
         <w:t xml:space="preserve"> vizuální</w:t>
       </w:r>
       <w:r>
-        <w:t xml:space="preserve"> kontrolu členem ochrané služby nebo naším </w:t>
+        <w:t xml:space="preserve"> kontrolu členem ochra</w:t>
+      </w:r>
+      <w:r>
+        <w:t>n</w:t>
+      </w:r>
+      <w:r>
+        <w:t xml:space="preserve">né služby nebo naším </w:t>
       </w:r>
       <w:r>
         <w:t>IT</w:t>
@@ -4794,7 +5327,15 @@
         <w:t xml:space="preserve"> útok.</w:t>
       </w:r>
       <w:r>
-        <w:t xml:space="preserve"> Jedná se o útočníka který tvoří prostředníka mezi komunikací dvou subjektů.</w:t>
+        <w:t xml:space="preserve"> Jedná se o útočníka</w:t>
+      </w:r>
+      <w:ins w:id="18" w:author="hodn1" w:date="2023-02-01T21:38:00Z">
+        <w:r>
+          <w:t>,</w:t>
+        </w:r>
+      </w:ins>
+      <w:r>
+        <w:t xml:space="preserve"> který tvoří prostředníka mezi komunikací dvou subjektů.</w:t>
       </w:r>
       <w:r>
         <w:t xml:space="preserve"> Tento útočník pak zpracovává obě strany komunikací a může je odposlouchávat nebo měnit.</w:t>
@@ -4805,10 +5346,28 @@
         <w:ind w:firstLine="0"/>
       </w:pPr>
       <w:r>
-        <w:t>Odpovědí na tento útok je jen používaním nejbezpečnějšího nastavení všude kde je to možné. Použitím firewallu s konstantní analýzou provozu.</w:t>
-      </w:r>
-      <w:r>
-        <w:t xml:space="preserve"> A pokud je to možné tak používat šifrování síťových paketů iPSec</w:t>
+        <w:t xml:space="preserve">Odpovědí na tento útok je jen </w:t>
+      </w:r>
+      <w:r>
+        <w:t xml:space="preserve">pžíváním </w:t>
+      </w:r>
+      <w:r>
+        <w:t>nejbezpečnějšího nastavení všude</w:t>
+      </w:r>
+      <w:r>
+        <w:t>,</w:t>
+      </w:r>
+      <w:r>
+        <w:t xml:space="preserve"> kde je to možné. Použitím firewallu s konstantní analýzou provozu.</w:t>
+      </w:r>
+      <w:r>
+        <w:t xml:space="preserve"> A pokud je to možné</w:t>
+      </w:r>
+      <w:r>
+        <w:t>,</w:t>
+      </w:r>
+      <w:r>
+        <w:t xml:space="preserve"> tak používat šifrování síťových paketů iPSec</w:t>
       </w:r>
       <w:r>
         <w:t>.</w:t>
@@ -4818,19 +5377,6 @@
       <w:pPr>
         <w:ind w:firstLine="0"/>
       </w:pPr>
-    </w:p>
-    <w:p>
-      <w:pPr>
-        <w:ind w:firstLine="0"/>
-      </w:pPr>
-    </w:p>
-    <w:p>
-      <w:pPr>
-        <w:ind w:firstLine="0"/>
-      </w:pPr>
-      <w:r>
-        <w:tab/>
-      </w:r>
     </w:p>
     <w:p>
       <w:pPr>
@@ -4841,35 +5387,25 @@
     <w:p/>
     <w:p/>
     <w:p/>
-    <w:p/>
-    <w:p/>
-    <w:p/>
-    <w:p/>
-    <w:p/>
-    <w:p/>
-    <w:p/>
     <w:p>
       <w:pPr>
         <w:spacing w:after="0" w:line="240" w:lineRule="auto"/>
         <w:ind w:firstLine="0"/>
         <w:jc w:val="left"/>
       </w:pPr>
-      <w:r>
-        <w:br w:type="page"/>
-      </w:r>
-    </w:p>
-    <w:p/>
+    </w:p>
     <w:p>
       <w:pPr>
         <w:pStyle w:val="Heading1"/>
       </w:pPr>
-      <w:bookmarkStart w:id="12" w:name="_Toc386301761"/>
-      <w:bookmarkStart w:id="13" w:name="_Toc476327918"/>
-      <w:r>
+      <w:bookmarkStart w:id="19" w:name="_Toc386301761"/>
+      <w:bookmarkStart w:id="20" w:name="_Toc476327918"/>
+      <w:r>
+        <w:lastRenderedPageBreak/>
         <w:t>Výsledky</w:t>
       </w:r>
-      <w:bookmarkEnd w:id="12"/>
-      <w:bookmarkEnd w:id="13"/>
+      <w:bookmarkEnd w:id="19"/>
+      <w:bookmarkEnd w:id="20"/>
     </w:p>
     <w:p>
       <w:pPr>
@@ -4945,7 +5481,13 @@
         </w:numPr>
       </w:pPr>
       <w:r>
-        <w:t>Zavedení dělení síťí na podsítě pomocí segmentace</w:t>
+        <w:t xml:space="preserve">Zavedení dělení </w:t>
+      </w:r>
+      <w:r>
+        <w:t xml:space="preserve">sítí </w:t>
+      </w:r>
+      <w:r>
+        <w:t>na podsítě pomocí segmentace</w:t>
       </w:r>
     </w:p>
     <w:p>
@@ -4956,7 +5498,13 @@
         </w:numPr>
       </w:pPr>
       <w:r>
-        <w:t>Pravidelné zálohy s testovaním jejich obnovitelnosti v rámci času</w:t>
+        <w:t xml:space="preserve">Pravidelné zálohy s </w:t>
+      </w:r>
+      <w:r>
+        <w:t xml:space="preserve">testováním </w:t>
+      </w:r>
+      <w:r>
+        <w:t>jejich obnovitelnosti v rámci času</w:t>
       </w:r>
     </w:p>
     <w:p>
@@ -4967,7 +5515,15 @@
         </w:numPr>
       </w:pPr>
       <w:r>
-        <w:t>Šifrování kde to jde</w:t>
+        <w:t>Šifrování</w:t>
+      </w:r>
+      <w:ins w:id="21" w:author="hodn1" w:date="2023-02-01T21:39:00Z">
+        <w:r>
+          <w:t>,</w:t>
+        </w:r>
+      </w:ins>
+      <w:r>
+        <w:t xml:space="preserve"> kde to jde</w:t>
       </w:r>
     </w:p>
     <w:p>
@@ -5018,14 +5574,14 @@
       <w:pPr>
         <w:pStyle w:val="Heading1"/>
       </w:pPr>
-      <w:bookmarkStart w:id="14" w:name="_Toc386301762"/>
-      <w:bookmarkStart w:id="15" w:name="_Toc476327919"/>
+      <w:bookmarkStart w:id="22" w:name="_Toc386301762"/>
+      <w:bookmarkStart w:id="23" w:name="_Toc476327919"/>
       <w:r>
         <w:lastRenderedPageBreak/>
         <w:t>Diskuse</w:t>
       </w:r>
-      <w:bookmarkEnd w:id="14"/>
-      <w:bookmarkEnd w:id="15"/>
+      <w:bookmarkEnd w:id="22"/>
+      <w:bookmarkEnd w:id="23"/>
     </w:p>
     <w:p>
       <w:pPr>
@@ -5048,13 +5604,49 @@
         <w:t>Dodržení těchto doporučení mů</w:t>
       </w:r>
       <w:r>
-        <w:t>že opravdu zmenšit dopad na menší nemocnici a její provozuschopnost.</w:t>
+        <w:t xml:space="preserve">že opravdu zmenšit dopad </w:t>
+      </w:r>
+      <w:r>
+        <w:t xml:space="preserve">útoků </w:t>
+      </w:r>
+      <w:r>
+        <w:t>na menší nemocnici a její provozuschopnost.</w:t>
       </w:r>
       <w:r>
         <w:t xml:space="preserve"> </w:t>
       </w:r>
       <w:r>
-        <w:t xml:space="preserve">Problémem je také širokost těchto   požadavků a jejich specifičnost daná použitout síťovou infrasktruturou. Nejdražší řešení je většinou od firmy CISCO a tá asi nejkvalitnější síťové prvky s aktivní správou a bezpečnostními prvky. Toto řešení ale menší nemocnice pravděpodobně obejdou a spokojí se s levnější varientou která spoléhá na zkušenost  </w:t>
+        <w:t xml:space="preserve">Problémem je také </w:t>
+      </w:r>
+      <w:r>
+        <w:t xml:space="preserve">šířka </w:t>
+      </w:r>
+      <w:r>
+        <w:t>těchto   požadavků a jejich specifičnost daná použitou</w:t>
+      </w:r>
+      <w:r>
+        <w:t xml:space="preserve"> </w:t>
+      </w:r>
+      <w:r>
+        <w:t xml:space="preserve">síťovou </w:t>
+      </w:r>
+      <w:r>
+        <w:t>infrastrukturou</w:t>
+      </w:r>
+      <w:r>
+        <w:t>. Nejdražší řešení je většinou od firmy CISCO</w:t>
+      </w:r>
+      <w:r>
+        <w:t>,která vytváří pravděpodobně</w:t>
+      </w:r>
+      <w:r>
+        <w:t xml:space="preserve"> nejkvalitnější síťové prvky s aktivní správou a bezpečnostními prvky. Toto řešení ale menší nemocnice pravděpodobně obejdou a spokojí se s levnější </w:t>
+      </w:r>
+      <w:r>
+        <w:t>variantou ,</w:t>
+      </w:r>
+      <w:r>
+        <w:t xml:space="preserve">která spoléhá na zkušenost  </w:t>
       </w:r>
       <w:r>
         <w:t>IT</w:t>
@@ -5067,16 +5659,16 @@
       <w:pPr>
         <w:pStyle w:val="Heading1"/>
       </w:pPr>
-      <w:bookmarkStart w:id="16" w:name="_Toc350012463"/>
-      <w:bookmarkStart w:id="17" w:name="_Toc386301763"/>
-      <w:bookmarkStart w:id="18" w:name="_Toc476327920"/>
+      <w:bookmarkStart w:id="24" w:name="_Toc350012463"/>
+      <w:bookmarkStart w:id="25" w:name="_Toc386301763"/>
+      <w:bookmarkStart w:id="26" w:name="_Toc476327920"/>
       <w:r>
         <w:lastRenderedPageBreak/>
         <w:t>Závěr</w:t>
       </w:r>
-      <w:bookmarkEnd w:id="16"/>
-      <w:bookmarkEnd w:id="17"/>
-      <w:bookmarkEnd w:id="18"/>
+      <w:bookmarkEnd w:id="24"/>
+      <w:bookmarkEnd w:id="25"/>
+      <w:bookmarkEnd w:id="26"/>
     </w:p>
     <w:p>
       <w:pPr>
@@ -5089,7 +5681,21 @@
         <w:t xml:space="preserve">bylo vzít v potaz menší nemocnici a její rizika, zanalyzovat je a na toto reagovat. V mé práci jsem  prošel celou nemocnici snad v každém scénáři a přivedl na nejpravděpodobnější rizika bezpečnostní politiku. </w:t>
       </w:r>
       <w:r>
-        <w:t>Tato problematika má několik úskalí a to ve finančních možnostech, v nárocích na kordinaci</w:t>
+        <w:t>Tato problematika má několik úskalí</w:t>
+      </w:r>
+      <w:ins w:id="27" w:author="hodn1" w:date="2023-02-01T21:41:00Z">
+        <w:r>
+          <w:t>,</w:t>
+        </w:r>
+      </w:ins>
+      <w:r>
+        <w:t xml:space="preserve"> a to ve finančních možnostech, v nárocích na ko</w:t>
+      </w:r>
+      <w:r>
+        <w:t>o</w:t>
+      </w:r>
+      <w:r>
+        <w:t>rdinaci</w:t>
       </w:r>
       <w:r>
         <w:t xml:space="preserve"> a také ve školení zaměstnanců.</w:t>
@@ -5108,7 +5714,13 @@
         </w:sectPr>
       </w:pPr>
       <w:r>
-        <w:t>Celkově je mi  líto člověka, který toto bude řešit, jelikož se jedná o velmi náročnou práci a velmi zodpovědnou a to s většinou s neodpovídajícím platovým ohodnocením.</w:t>
+        <w:t>Celkově je mi  líto člověka, který toto bude řešit, jelikož se jedná o velmi náročnou práci a velmi zodpovědnou</w:t>
+      </w:r>
+      <w:r>
+        <w:t>,</w:t>
+      </w:r>
+      <w:r>
+        <w:t xml:space="preserve"> a to s většinou s neodpovídajícím platovým ohodnocením.</w:t>
       </w:r>
     </w:p>
     <w:p>
@@ -5120,19 +5732,19 @@
         </w:numPr>
         <w:ind w:left="432" w:hanging="432"/>
       </w:pPr>
-      <w:bookmarkStart w:id="19" w:name="_Toc350012464"/>
-      <w:bookmarkStart w:id="20" w:name="_Toc386301764"/>
-      <w:bookmarkStart w:id="21" w:name="_Toc476327921"/>
+      <w:bookmarkStart w:id="28" w:name="_Toc350012464"/>
+      <w:bookmarkStart w:id="29" w:name="_Toc386301764"/>
+      <w:bookmarkStart w:id="30" w:name="_Toc476327921"/>
       <w:r>
         <w:lastRenderedPageBreak/>
         <w:t>S</w:t>
       </w:r>
-      <w:bookmarkEnd w:id="19"/>
+      <w:bookmarkEnd w:id="28"/>
       <w:r>
         <w:t>eznam použité literatury</w:t>
       </w:r>
-      <w:bookmarkEnd w:id="20"/>
-      <w:bookmarkEnd w:id="21"/>
+      <w:bookmarkEnd w:id="29"/>
+      <w:bookmarkEnd w:id="30"/>
     </w:p>
     <w:p>
       <w:pPr>
@@ -5365,7 +5977,13 @@
           <w:rPr>
             <w:noProof/>
           </w:rPr>
-          <w:t>12</w:t>
+          <w:t>1</w:t>
+        </w:r>
+        <w:r>
+          <w:rPr>
+            <w:noProof/>
+          </w:rPr>
+          <w:t>2</w:t>
         </w:r>
         <w:r>
           <w:fldChar w:fldCharType="end"/>
@@ -6960,6 +7578,17 @@
     <w:abstractNumId w:val="18"/>
   </w:num>
 </w:numbering>
+</file>
+
+<file path=word/people.xml><?xml version="1.0" encoding="utf-8"?>
+<w15:people xmlns:wpc="http://schemas.microsoft.com/office/word/2010/wordprocessingCanvas" xmlns:cx="http://schemas.microsoft.com/office/drawing/2014/chartex" xmlns:cx1="http://schemas.microsoft.com/office/drawing/2015/9/8/chartex" xmlns:cx2="http://schemas.microsoft.com/office/drawing/2015/10/21/chartex" xmlns:cx3="http://schemas.microsoft.com/office/drawing/2016/5/9/chartex" xmlns:cx4="http://schemas.microsoft.com/office/drawing/2016/5/10/chartex" xmlns:cx5="http://schemas.microsoft.com/office/drawing/2016/5/11/chartex" xmlns:cx6="http://schemas.microsoft.com/office/drawing/2016/5/12/chartex" xmlns:cx7="http://schemas.microsoft.com/office/drawing/2016/5/13/chartex" xmlns:cx8="http://schemas.microsoft.com/office/drawing/2016/5/14/chartex" xmlns:mc="http://schemas.openxmlformats.org/markup-compatibility/2006" xmlns:aink="http://schemas.microsoft.com/office/drawing/2016/ink" xmlns:am3d="http://schemas.microsoft.com/office/drawing/2017/model3d" xmlns:o="urn:schemas-microsoft-com:office:office" xmlns:oel="http://schemas.microsoft.com/office/2019/extlst" xmlns:r="http://schemas.openxmlformats.org/officeDocument/2006/relationships" xmlns:m="http://schemas.openxmlformats.org/officeDocument/2006/math" xmlns:v="urn:schemas-microsoft-com:vml" xmlns:wp14="http://schemas.microsoft.com/office/word/2010/wordprocessingDrawing" xmlns:wp="http://schemas.openxmlformats.org/drawingml/2006/wordprocessingDrawing" xmlns:w10="urn:schemas-microsoft-com:office:word" xmlns:w="http://schemas.openxmlformats.org/wordprocessingml/2006/main" xmlns:w14="http://schemas.microsoft.com/office/word/2010/wordml" xmlns:w15="http://schemas.microsoft.com/office/word/2012/wordml" xmlns:w16cex="http://schemas.microsoft.com/office/word/2018/wordml/cex" xmlns:w16cid="http://schemas.microsoft.com/office/word/2016/wordml/cid" xmlns:w16="http://schemas.microsoft.com/office/word/2018/wordml" xmlns:w16sdtdh="http://schemas.microsoft.com/office/word/2020/wordml/sdtdatahash" xmlns:w16se="http://schemas.microsoft.com/office/word/2015/wordml/symex" xmlns:wpg="http://schemas.microsoft.com/office/word/2010/wordprocessingGroup" xmlns:wpi="http://schemas.microsoft.com/office/word/2010/wordprocessingInk" xmlns:wne="http://schemas.microsoft.com/office/word/2006/wordml" xmlns:wps="http://schemas.microsoft.com/office/word/2010/wordprocessingShape" mc:Ignorable="w14 w15 w16se w16cid w16 w16cex w16sdtdh wp14">
+  <w15:person w15:author="Kochanek, Simon">
+    <w15:presenceInfo w15:providerId="AD" w15:userId="S::kochasim@cvut.cz::7777db7e-1749-435a-9563-e395940f857a"/>
+  </w15:person>
+  <w15:person w15:author="hodn1">
+    <w15:presenceInfo w15:providerId="None" w15:userId="hodn1"/>
+  </w15:person>
+</w15:people>
 </file>
 
 <file path=word/styles.xml><?xml version="1.0" encoding="utf-8"?>
@@ -7593,6 +8222,7 @@
   <w:style w:type="character" w:default="1" w:styleId="DefaultParagraphFont">
     <w:name w:val="Default Paragraph Font"/>
     <w:uiPriority w:val="1"/>
+    <w:semiHidden/>
     <w:unhideWhenUsed/>
   </w:style>
   <w:style w:type="table" w:default="1" w:styleId="TableNormal">
@@ -8604,6 +9234,18 @@
       <w:sz w:val="22"/>
     </w:rPr>
   </w:style>
+  <w:style w:type="paragraph" w:styleId="Revision">
+    <w:name w:val="Revision"/>
+    <w:hidden/>
+    <w:uiPriority w:val="99"/>
+    <w:semiHidden/>
+    <w:rsid w:val="00170546"/>
+    <w:rPr>
+      <w:rFonts w:ascii="Times New Roman" w:hAnsi="Times New Roman"/>
+      <w:sz w:val="24"/>
+      <w:lang w:eastAsia="en-US"/>
+    </w:rPr>
+  </w:style>
 </w:styles>
 </file>
 

</xml_diff>